<commit_message>
cetak-cetak dan dikoreksi lagi
cetak-cetak dan dikoreksi lagi
</commit_message>
<xml_diff>
--- a/cetak_laporan/cover.docx
+++ b/cetak_laporan/cover.docx
@@ -12,78 +12,15 @@
           <w:szCs w:val="24"/>
         </w:rPr>
       </w:pPr>
-      <w:proofErr w:type="spellStart"/>
-      <w:r>
-        <w:rPr>
-          <w:rFonts w:ascii="Times New Roman" w:hAnsi="Times New Roman" w:cs="Times New Roman"/>
-          <w:b/>
-          <w:sz w:val="24"/>
-          <w:szCs w:val="24"/>
-        </w:rPr>
-        <w:t>Pengaruh</w:t>
-      </w:r>
-      <w:proofErr w:type="spellEnd"/>
-      <w:r>
-        <w:rPr>
-          <w:rFonts w:ascii="Times New Roman" w:hAnsi="Times New Roman" w:cs="Times New Roman"/>
-          <w:b/>
-          <w:sz w:val="24"/>
-          <w:szCs w:val="24"/>
-        </w:rPr>
-        <w:t xml:space="preserve"> </w:t>
-      </w:r>
-      <w:proofErr w:type="gramStart"/>
-      <w:r>
-        <w:rPr>
-          <w:rFonts w:ascii="Times New Roman" w:hAnsi="Times New Roman" w:cs="Times New Roman"/>
-          <w:b/>
-          <w:sz w:val="24"/>
-          <w:szCs w:val="24"/>
-        </w:rPr>
-        <w:t xml:space="preserve">Model  </w:t>
-      </w:r>
-      <w:proofErr w:type="spellStart"/>
-      <w:r>
-        <w:rPr>
-          <w:rFonts w:ascii="Times New Roman" w:hAnsi="Times New Roman" w:cs="Times New Roman"/>
-          <w:b/>
-          <w:sz w:val="24"/>
-          <w:szCs w:val="24"/>
-        </w:rPr>
-        <w:t>Pembelajaran</w:t>
-      </w:r>
-      <w:proofErr w:type="spellEnd"/>
-      <w:proofErr w:type="gramEnd"/>
-      <w:r>
-        <w:rPr>
-          <w:rFonts w:ascii="Times New Roman" w:hAnsi="Times New Roman" w:cs="Times New Roman"/>
-          <w:b/>
-          <w:sz w:val="24"/>
-          <w:szCs w:val="24"/>
-        </w:rPr>
-        <w:t xml:space="preserve"> </w:t>
-      </w:r>
-      <w:proofErr w:type="spellStart"/>
-      <w:r>
-        <w:rPr>
-          <w:rFonts w:ascii="Times New Roman" w:hAnsi="Times New Roman" w:cs="Times New Roman"/>
-          <w:b/>
-          <w:sz w:val="24"/>
-          <w:szCs w:val="24"/>
-        </w:rPr>
-        <w:t>Menggunakan</w:t>
-      </w:r>
-      <w:proofErr w:type="spellEnd"/>
-      <w:r>
-        <w:rPr>
-          <w:rFonts w:ascii="Times New Roman" w:hAnsi="Times New Roman" w:cs="Times New Roman"/>
-          <w:b/>
-          <w:sz w:val="24"/>
-          <w:szCs w:val="24"/>
-        </w:rPr>
-        <w:t xml:space="preserve">  </w:t>
-      </w:r>
-      <w:proofErr w:type="spellStart"/>
+      <w:r>
+        <w:rPr>
+          <w:rFonts w:ascii="Times New Roman" w:hAnsi="Times New Roman" w:cs="Times New Roman"/>
+          <w:b/>
+          <w:sz w:val="24"/>
+          <w:szCs w:val="24"/>
+        </w:rPr>
+        <w:t xml:space="preserve">Pengaruh Model  Pembelajaran Menggunakan  </w:t>
+      </w:r>
       <w:r>
         <w:rPr>
           <w:rFonts w:ascii="Times New Roman" w:hAnsi="Times New Roman" w:cs="Times New Roman"/>
@@ -92,398 +29,47 @@
           <w:sz w:val="24"/>
           <w:szCs w:val="24"/>
         </w:rPr>
-        <w:t>IndoBlockly</w:t>
-      </w:r>
-      <w:proofErr w:type="spellEnd"/>
-      <w:r>
-        <w:rPr>
-          <w:rFonts w:ascii="Times New Roman" w:hAnsi="Times New Roman" w:cs="Times New Roman"/>
-          <w:b/>
-          <w:i/>
-          <w:sz w:val="24"/>
-          <w:szCs w:val="24"/>
-        </w:rPr>
-        <w:t xml:space="preserve"> </w:t>
-      </w:r>
-      <w:r>
-        <w:rPr>
-          <w:rFonts w:ascii="Times New Roman" w:hAnsi="Times New Roman" w:cs="Times New Roman"/>
-          <w:b/>
-          <w:sz w:val="24"/>
-          <w:szCs w:val="24"/>
-        </w:rPr>
-        <w:t xml:space="preserve"> (</w:t>
-      </w:r>
-      <w:proofErr w:type="spellStart"/>
-      <w:r>
-        <w:rPr>
-          <w:rFonts w:ascii="Times New Roman" w:hAnsi="Times New Roman" w:cs="Times New Roman"/>
-          <w:b/>
-          <w:sz w:val="24"/>
-          <w:szCs w:val="24"/>
-        </w:rPr>
-        <w:t>bahasa</w:t>
-      </w:r>
-      <w:proofErr w:type="spellEnd"/>
-      <w:r>
-        <w:rPr>
-          <w:rFonts w:ascii="Times New Roman" w:hAnsi="Times New Roman" w:cs="Times New Roman"/>
-          <w:b/>
-          <w:sz w:val="24"/>
-          <w:szCs w:val="24"/>
-        </w:rPr>
-        <w:t xml:space="preserve">  </w:t>
-      </w:r>
-      <w:proofErr w:type="spellStart"/>
-      <w:r>
-        <w:rPr>
-          <w:rFonts w:ascii="Times New Roman" w:hAnsi="Times New Roman" w:cs="Times New Roman"/>
-          <w:b/>
-          <w:sz w:val="24"/>
-          <w:szCs w:val="24"/>
-        </w:rPr>
-        <w:t>pemrograman</w:t>
-      </w:r>
-      <w:proofErr w:type="spellEnd"/>
-      <w:r>
-        <w:rPr>
-          <w:rFonts w:ascii="Times New Roman" w:hAnsi="Times New Roman" w:cs="Times New Roman"/>
-          <w:b/>
-          <w:sz w:val="24"/>
-          <w:szCs w:val="24"/>
-        </w:rPr>
-        <w:t xml:space="preserve">  visual block) </w:t>
-      </w:r>
-      <w:proofErr w:type="spellStart"/>
-      <w:r>
-        <w:rPr>
-          <w:rFonts w:ascii="Times New Roman" w:hAnsi="Times New Roman" w:cs="Times New Roman"/>
-          <w:b/>
-          <w:sz w:val="24"/>
-          <w:szCs w:val="24"/>
-        </w:rPr>
-        <w:t>terhadap</w:t>
-      </w:r>
-      <w:proofErr w:type="spellEnd"/>
-      <w:r>
-        <w:rPr>
-          <w:rFonts w:ascii="Times New Roman" w:hAnsi="Times New Roman" w:cs="Times New Roman"/>
-          <w:b/>
-          <w:sz w:val="24"/>
-          <w:szCs w:val="24"/>
-        </w:rPr>
-        <w:t xml:space="preserve"> </w:t>
-      </w:r>
-      <w:proofErr w:type="spellStart"/>
-      <w:r>
-        <w:rPr>
-          <w:rFonts w:ascii="Times New Roman" w:hAnsi="Times New Roman" w:cs="Times New Roman"/>
-          <w:b/>
-          <w:sz w:val="24"/>
-          <w:szCs w:val="24"/>
-        </w:rPr>
-        <w:t>Pemahaman</w:t>
-      </w:r>
-      <w:proofErr w:type="spellEnd"/>
-      <w:r>
-        <w:rPr>
-          <w:rFonts w:ascii="Times New Roman" w:hAnsi="Times New Roman" w:cs="Times New Roman"/>
-          <w:b/>
-          <w:sz w:val="24"/>
-          <w:szCs w:val="24"/>
-        </w:rPr>
-        <w:t xml:space="preserve"> </w:t>
-      </w:r>
-      <w:proofErr w:type="spellStart"/>
-      <w:r>
-        <w:rPr>
-          <w:rFonts w:ascii="Times New Roman" w:hAnsi="Times New Roman" w:cs="Times New Roman"/>
-          <w:b/>
-          <w:sz w:val="24"/>
-          <w:szCs w:val="24"/>
-        </w:rPr>
-        <w:t>Mahasiswa</w:t>
-      </w:r>
-      <w:proofErr w:type="spellEnd"/>
-      <w:r>
-        <w:rPr>
-          <w:rFonts w:ascii="Times New Roman" w:hAnsi="Times New Roman" w:cs="Times New Roman"/>
-          <w:b/>
-          <w:sz w:val="24"/>
-          <w:szCs w:val="24"/>
-        </w:rPr>
-        <w:t xml:space="preserve"> </w:t>
-      </w:r>
-      <w:proofErr w:type="spellStart"/>
-      <w:r>
-        <w:rPr>
-          <w:rFonts w:ascii="Times New Roman" w:hAnsi="Times New Roman" w:cs="Times New Roman"/>
-          <w:b/>
-          <w:sz w:val="24"/>
-          <w:szCs w:val="24"/>
-        </w:rPr>
-        <w:t>pada</w:t>
-      </w:r>
-      <w:proofErr w:type="spellEnd"/>
-      <w:r>
-        <w:rPr>
-          <w:rFonts w:ascii="Times New Roman" w:hAnsi="Times New Roman" w:cs="Times New Roman"/>
-          <w:b/>
-          <w:sz w:val="24"/>
-          <w:szCs w:val="24"/>
-        </w:rPr>
-        <w:t xml:space="preserve"> </w:t>
-      </w:r>
-      <w:proofErr w:type="spellStart"/>
-      <w:r>
-        <w:rPr>
-          <w:rFonts w:ascii="Times New Roman" w:hAnsi="Times New Roman" w:cs="Times New Roman"/>
-          <w:b/>
-          <w:sz w:val="24"/>
-          <w:szCs w:val="24"/>
-        </w:rPr>
-        <w:t>Matakuliah</w:t>
-      </w:r>
-      <w:proofErr w:type="spellEnd"/>
-      <w:r>
-        <w:rPr>
-          <w:rFonts w:ascii="Times New Roman" w:hAnsi="Times New Roman" w:cs="Times New Roman"/>
-          <w:b/>
-          <w:sz w:val="24"/>
-          <w:szCs w:val="24"/>
-        </w:rPr>
-        <w:t xml:space="preserve"> </w:t>
-      </w:r>
-      <w:proofErr w:type="spellStart"/>
-      <w:r>
-        <w:rPr>
-          <w:rFonts w:ascii="Times New Roman" w:hAnsi="Times New Roman" w:cs="Times New Roman"/>
-          <w:b/>
-          <w:sz w:val="24"/>
-          <w:szCs w:val="24"/>
-        </w:rPr>
-        <w:t>Pemrograman</w:t>
-      </w:r>
-      <w:proofErr w:type="spellEnd"/>
-      <w:r>
-        <w:rPr>
-          <w:rFonts w:ascii="Times New Roman" w:hAnsi="Times New Roman" w:cs="Times New Roman"/>
-          <w:b/>
-          <w:sz w:val="24"/>
-          <w:szCs w:val="24"/>
-        </w:rPr>
-        <w:t xml:space="preserve"> </w:t>
-      </w:r>
-      <w:proofErr w:type="spellStart"/>
-      <w:r>
-        <w:rPr>
-          <w:rFonts w:ascii="Times New Roman" w:hAnsi="Times New Roman" w:cs="Times New Roman"/>
-          <w:b/>
-          <w:sz w:val="24"/>
-          <w:szCs w:val="24"/>
-        </w:rPr>
-        <w:t>Terstruktur</w:t>
-      </w:r>
-      <w:proofErr w:type="spellEnd"/>
-      <w:r>
-        <w:rPr>
-          <w:rFonts w:ascii="Times New Roman" w:hAnsi="Times New Roman" w:cs="Times New Roman"/>
-          <w:b/>
-          <w:sz w:val="24"/>
-          <w:szCs w:val="24"/>
-        </w:rPr>
-        <w:t>.</w:t>
-      </w:r>
-    </w:p>
-    <w:p>
-      <w:pPr>
-        <w:jc w:val="center"/>
-        <w:rPr>
-          <w:rFonts w:ascii="Times New Roman" w:hAnsi="Times New Roman" w:cs="Times New Roman"/>
-          <w:b/>
-          <w:sz w:val="24"/>
-          <w:szCs w:val="24"/>
-        </w:rPr>
-      </w:pPr>
-      <w:proofErr w:type="spellStart"/>
-      <w:r>
-        <w:rPr>
-          <w:rFonts w:ascii="Times New Roman" w:hAnsi="Times New Roman" w:cs="Times New Roman"/>
-          <w:b/>
-          <w:sz w:val="24"/>
-          <w:szCs w:val="24"/>
-        </w:rPr>
-        <w:t>Studi</w:t>
-      </w:r>
-      <w:proofErr w:type="spellEnd"/>
-      <w:r>
-        <w:rPr>
-          <w:rFonts w:ascii="Times New Roman" w:hAnsi="Times New Roman" w:cs="Times New Roman"/>
-          <w:b/>
-          <w:sz w:val="24"/>
-          <w:szCs w:val="24"/>
-        </w:rPr>
-        <w:t xml:space="preserve"> </w:t>
-      </w:r>
-      <w:proofErr w:type="spellStart"/>
-      <w:r>
-        <w:rPr>
-          <w:rFonts w:ascii="Times New Roman" w:hAnsi="Times New Roman" w:cs="Times New Roman"/>
-          <w:b/>
-          <w:sz w:val="24"/>
-          <w:szCs w:val="24"/>
-        </w:rPr>
-        <w:t>Kasus</w:t>
-      </w:r>
-      <w:proofErr w:type="spellEnd"/>
-      <w:r>
-        <w:rPr>
-          <w:rFonts w:ascii="Times New Roman" w:hAnsi="Times New Roman" w:cs="Times New Roman"/>
-          <w:b/>
-          <w:sz w:val="24"/>
-          <w:szCs w:val="24"/>
-        </w:rPr>
-        <w:t xml:space="preserve"> </w:t>
-      </w:r>
-      <w:proofErr w:type="spellStart"/>
-      <w:r>
-        <w:rPr>
-          <w:rFonts w:ascii="Times New Roman" w:hAnsi="Times New Roman" w:cs="Times New Roman"/>
-          <w:b/>
-          <w:sz w:val="24"/>
-          <w:szCs w:val="24"/>
-        </w:rPr>
-        <w:t>Mahasiswa</w:t>
-      </w:r>
-      <w:proofErr w:type="spellEnd"/>
-      <w:r>
-        <w:rPr>
-          <w:rFonts w:ascii="Times New Roman" w:hAnsi="Times New Roman" w:cs="Times New Roman"/>
-          <w:b/>
-          <w:sz w:val="24"/>
-          <w:szCs w:val="24"/>
-        </w:rPr>
-        <w:t xml:space="preserve"> </w:t>
-      </w:r>
-      <w:proofErr w:type="gramStart"/>
-      <w:r>
-        <w:rPr>
-          <w:rFonts w:ascii="Times New Roman" w:hAnsi="Times New Roman" w:cs="Times New Roman"/>
-          <w:b/>
-          <w:sz w:val="24"/>
-          <w:szCs w:val="24"/>
-        </w:rPr>
-        <w:t>Semester  I</w:t>
-      </w:r>
-      <w:proofErr w:type="gramEnd"/>
-      <w:r>
-        <w:rPr>
-          <w:rFonts w:ascii="Times New Roman" w:hAnsi="Times New Roman" w:cs="Times New Roman"/>
-          <w:b/>
-          <w:sz w:val="24"/>
-          <w:szCs w:val="24"/>
-        </w:rPr>
-        <w:t xml:space="preserve"> </w:t>
-      </w:r>
-      <w:proofErr w:type="spellStart"/>
-      <w:r>
-        <w:rPr>
-          <w:rFonts w:ascii="Times New Roman" w:hAnsi="Times New Roman" w:cs="Times New Roman"/>
-          <w:b/>
-          <w:sz w:val="24"/>
-          <w:szCs w:val="24"/>
-        </w:rPr>
-        <w:t>Angkatan</w:t>
-      </w:r>
-      <w:proofErr w:type="spellEnd"/>
-      <w:r>
-        <w:rPr>
-          <w:rFonts w:ascii="Times New Roman" w:hAnsi="Times New Roman" w:cs="Times New Roman"/>
-          <w:b/>
-          <w:sz w:val="24"/>
-          <w:szCs w:val="24"/>
-        </w:rPr>
-        <w:t xml:space="preserve"> 2012/2013 </w:t>
-      </w:r>
-      <w:proofErr w:type="spellStart"/>
-      <w:r>
-        <w:rPr>
-          <w:rFonts w:ascii="Times New Roman" w:hAnsi="Times New Roman" w:cs="Times New Roman"/>
-          <w:b/>
-          <w:sz w:val="24"/>
-          <w:szCs w:val="24"/>
-        </w:rPr>
-        <w:t>Teknik</w:t>
-      </w:r>
-      <w:proofErr w:type="spellEnd"/>
-      <w:r>
-        <w:rPr>
-          <w:rFonts w:ascii="Times New Roman" w:hAnsi="Times New Roman" w:cs="Times New Roman"/>
-          <w:b/>
-          <w:sz w:val="24"/>
-          <w:szCs w:val="24"/>
-        </w:rPr>
-        <w:t xml:space="preserve"> </w:t>
-      </w:r>
-      <w:proofErr w:type="spellStart"/>
-      <w:r>
-        <w:rPr>
-          <w:rFonts w:ascii="Times New Roman" w:hAnsi="Times New Roman" w:cs="Times New Roman"/>
-          <w:b/>
-          <w:sz w:val="24"/>
-          <w:szCs w:val="24"/>
-        </w:rPr>
-        <w:t>Informatika</w:t>
-      </w:r>
-      <w:proofErr w:type="spellEnd"/>
-      <w:r>
-        <w:rPr>
-          <w:rFonts w:ascii="Times New Roman" w:hAnsi="Times New Roman" w:cs="Times New Roman"/>
-          <w:b/>
-          <w:sz w:val="24"/>
-          <w:szCs w:val="24"/>
-        </w:rPr>
-        <w:t xml:space="preserve"> UIN </w:t>
-      </w:r>
-      <w:proofErr w:type="spellStart"/>
-      <w:r>
-        <w:rPr>
-          <w:rFonts w:ascii="Times New Roman" w:hAnsi="Times New Roman" w:cs="Times New Roman"/>
-          <w:b/>
-          <w:sz w:val="24"/>
-          <w:szCs w:val="24"/>
-        </w:rPr>
-        <w:t>Sunan</w:t>
-      </w:r>
-      <w:proofErr w:type="spellEnd"/>
-      <w:r>
-        <w:rPr>
-          <w:rFonts w:ascii="Times New Roman" w:hAnsi="Times New Roman" w:cs="Times New Roman"/>
-          <w:b/>
-          <w:sz w:val="24"/>
-          <w:szCs w:val="24"/>
-        </w:rPr>
-        <w:t xml:space="preserve"> </w:t>
-      </w:r>
-      <w:proofErr w:type="spellStart"/>
-      <w:r>
-        <w:rPr>
-          <w:rFonts w:ascii="Times New Roman" w:hAnsi="Times New Roman" w:cs="Times New Roman"/>
-          <w:b/>
-          <w:sz w:val="24"/>
-          <w:szCs w:val="24"/>
-        </w:rPr>
-        <w:t>Kalijaga</w:t>
-      </w:r>
-      <w:proofErr w:type="spellEnd"/>
-      <w:r>
-        <w:rPr>
-          <w:rFonts w:ascii="Times New Roman" w:hAnsi="Times New Roman" w:cs="Times New Roman"/>
-          <w:b/>
-          <w:sz w:val="24"/>
-          <w:szCs w:val="24"/>
-        </w:rPr>
-        <w:t xml:space="preserve"> Yogyakarta</w:t>
+        <w:t xml:space="preserve">IndoBlockly </w:t>
+      </w:r>
+      <w:r>
+        <w:rPr>
+          <w:rFonts w:ascii="Times New Roman" w:hAnsi="Times New Roman" w:cs="Times New Roman"/>
+          <w:b/>
+          <w:sz w:val="24"/>
+          <w:szCs w:val="24"/>
+        </w:rPr>
+        <w:t xml:space="preserve"> (Bahasa  Pemrograman  Visual B</w:t>
+      </w:r>
+      <w:bookmarkStart w:id="0" w:name="_GoBack"/>
+      <w:bookmarkEnd w:id="0"/>
+      <w:r>
+        <w:rPr>
+          <w:rFonts w:ascii="Times New Roman" w:hAnsi="Times New Roman" w:cs="Times New Roman"/>
+          <w:b/>
+          <w:sz w:val="24"/>
+          <w:szCs w:val="24"/>
+        </w:rPr>
+        <w:t>lock) terhadap Pemahaman Mahasiswa pada Matakuliah Pemrograman Terstruktur.</w:t>
+      </w:r>
+    </w:p>
+    <w:p>
+      <w:pPr>
+        <w:jc w:val="center"/>
+        <w:rPr>
+          <w:rFonts w:ascii="Times New Roman" w:hAnsi="Times New Roman" w:cs="Times New Roman"/>
+          <w:b/>
+          <w:sz w:val="24"/>
+          <w:szCs w:val="24"/>
+        </w:rPr>
+      </w:pPr>
+      <w:r>
+        <w:rPr>
+          <w:rFonts w:ascii="Times New Roman" w:hAnsi="Times New Roman" w:cs="Times New Roman"/>
+          <w:b/>
+          <w:sz w:val="24"/>
+          <w:szCs w:val="24"/>
+        </w:rPr>
+        <w:t>Studi Kasus Mahasiswa Semester  I Angkatan 2012/2013 Teknik Informatika UIN Sunan Kalijaga Yogyakarta</w:t>
       </w:r>
     </w:p>
     <w:p>
@@ -521,7 +107,7 @@
           <w:szCs w:val="24"/>
         </w:rPr>
         <w:drawing>
-          <wp:inline distT="0" distB="0" distL="0" distR="0" wp14:anchorId="064CFD48" wp14:editId="529D606A">
+          <wp:inline distT="0" distB="0" distL="0" distR="0" wp14:anchorId="4D1F2D9C" wp14:editId="40259CCD">
             <wp:extent cx="2238375" cy="2821031"/>
             <wp:effectExtent l="19050" t="0" r="9525" b="0"/>
             <wp:docPr id="4" name="Picture 4" descr="E:\Kuliah Sumringah\logo.png"/>
@@ -618,113 +204,13 @@
           <w:szCs w:val="24"/>
         </w:rPr>
       </w:pPr>
-      <w:proofErr w:type="spellStart"/>
-      <w:r>
-        <w:rPr>
-          <w:rFonts w:ascii="Times New Roman" w:hAnsi="Times New Roman" w:cs="Times New Roman"/>
-          <w:sz w:val="24"/>
-          <w:szCs w:val="24"/>
-        </w:rPr>
-        <w:t>Diajukan</w:t>
-      </w:r>
-      <w:proofErr w:type="spellEnd"/>
-      <w:r>
-        <w:rPr>
-          <w:rFonts w:ascii="Times New Roman" w:hAnsi="Times New Roman" w:cs="Times New Roman"/>
-          <w:sz w:val="24"/>
-          <w:szCs w:val="24"/>
-        </w:rPr>
-        <w:t xml:space="preserve"> </w:t>
-      </w:r>
-      <w:proofErr w:type="spellStart"/>
-      <w:r>
-        <w:rPr>
-          <w:rFonts w:ascii="Times New Roman" w:hAnsi="Times New Roman" w:cs="Times New Roman"/>
-          <w:sz w:val="24"/>
-          <w:szCs w:val="24"/>
-        </w:rPr>
-        <w:t>Kepada</w:t>
-      </w:r>
-      <w:proofErr w:type="spellEnd"/>
-      <w:r>
-        <w:rPr>
-          <w:rFonts w:ascii="Times New Roman" w:hAnsi="Times New Roman" w:cs="Times New Roman"/>
-          <w:sz w:val="24"/>
-          <w:szCs w:val="24"/>
-        </w:rPr>
-        <w:t xml:space="preserve"> </w:t>
-      </w:r>
-      <w:proofErr w:type="spellStart"/>
-      <w:r>
-        <w:rPr>
-          <w:rFonts w:ascii="Times New Roman" w:hAnsi="Times New Roman" w:cs="Times New Roman"/>
-          <w:sz w:val="24"/>
-          <w:szCs w:val="24"/>
-        </w:rPr>
-        <w:t>Fakultas</w:t>
-      </w:r>
-      <w:proofErr w:type="spellEnd"/>
-      <w:r>
-        <w:rPr>
-          <w:rFonts w:ascii="Times New Roman" w:hAnsi="Times New Roman" w:cs="Times New Roman"/>
-          <w:sz w:val="24"/>
-          <w:szCs w:val="24"/>
-        </w:rPr>
-        <w:t xml:space="preserve"> </w:t>
-      </w:r>
-      <w:proofErr w:type="spellStart"/>
-      <w:r>
-        <w:rPr>
-          <w:rFonts w:ascii="Times New Roman" w:hAnsi="Times New Roman" w:cs="Times New Roman"/>
-          <w:sz w:val="24"/>
-          <w:szCs w:val="24"/>
-        </w:rPr>
-        <w:t>Sains</w:t>
-      </w:r>
-      <w:proofErr w:type="spellEnd"/>
-      <w:r>
-        <w:rPr>
-          <w:rFonts w:ascii="Times New Roman" w:hAnsi="Times New Roman" w:cs="Times New Roman"/>
-          <w:sz w:val="24"/>
-          <w:szCs w:val="24"/>
-        </w:rPr>
-        <w:t xml:space="preserve"> </w:t>
-      </w:r>
-      <w:proofErr w:type="spellStart"/>
-      <w:r>
-        <w:rPr>
-          <w:rFonts w:ascii="Times New Roman" w:hAnsi="Times New Roman" w:cs="Times New Roman"/>
-          <w:sz w:val="24"/>
-          <w:szCs w:val="24"/>
-        </w:rPr>
-        <w:t>dan</w:t>
-      </w:r>
-      <w:proofErr w:type="spellEnd"/>
-      <w:r>
-        <w:rPr>
-          <w:rFonts w:ascii="Times New Roman" w:hAnsi="Times New Roman" w:cs="Times New Roman"/>
-          <w:sz w:val="24"/>
-          <w:szCs w:val="24"/>
-        </w:rPr>
-        <w:t xml:space="preserve"> </w:t>
-      </w:r>
-      <w:proofErr w:type="spellStart"/>
-      <w:r>
-        <w:rPr>
-          <w:rFonts w:ascii="Times New Roman" w:hAnsi="Times New Roman" w:cs="Times New Roman"/>
-          <w:sz w:val="24"/>
-          <w:szCs w:val="24"/>
-        </w:rPr>
-        <w:t>Teknologi</w:t>
-      </w:r>
-      <w:proofErr w:type="spellEnd"/>
-      <w:r>
-        <w:rPr>
-          <w:rFonts w:ascii="Times New Roman" w:hAnsi="Times New Roman" w:cs="Times New Roman"/>
-          <w:sz w:val="24"/>
-          <w:szCs w:val="24"/>
-        </w:rPr>
-        <w:t xml:space="preserve"> </w:t>
+      <w:r>
+        <w:rPr>
+          <w:rFonts w:ascii="Times New Roman" w:hAnsi="Times New Roman" w:cs="Times New Roman"/>
+          <w:sz w:val="24"/>
+          <w:szCs w:val="24"/>
+        </w:rPr>
+        <w:t xml:space="preserve">Diajukan Kepada Fakultas Sains dan Teknologi </w:t>
       </w:r>
     </w:p>
     <w:p>
@@ -741,77 +227,13 @@
           <w:szCs w:val="24"/>
         </w:rPr>
       </w:pPr>
-      <w:proofErr w:type="spellStart"/>
-      <w:r>
-        <w:rPr>
-          <w:rFonts w:ascii="Times New Roman" w:hAnsi="Times New Roman" w:cs="Times New Roman"/>
-          <w:sz w:val="24"/>
-          <w:szCs w:val="24"/>
-        </w:rPr>
-        <w:t>Universitas</w:t>
-      </w:r>
-      <w:proofErr w:type="spellEnd"/>
-      <w:r>
-        <w:rPr>
-          <w:rFonts w:ascii="Times New Roman" w:hAnsi="Times New Roman" w:cs="Times New Roman"/>
-          <w:sz w:val="24"/>
-          <w:szCs w:val="24"/>
-        </w:rPr>
-        <w:t xml:space="preserve"> Islam </w:t>
-      </w:r>
-      <w:proofErr w:type="spellStart"/>
-      <w:r>
-        <w:rPr>
-          <w:rFonts w:ascii="Times New Roman" w:hAnsi="Times New Roman" w:cs="Times New Roman"/>
-          <w:sz w:val="24"/>
-          <w:szCs w:val="24"/>
-        </w:rPr>
-        <w:t>Negeri</w:t>
-      </w:r>
-      <w:proofErr w:type="spellEnd"/>
-      <w:r>
-        <w:rPr>
-          <w:rFonts w:ascii="Times New Roman" w:hAnsi="Times New Roman" w:cs="Times New Roman"/>
-          <w:sz w:val="24"/>
-          <w:szCs w:val="24"/>
-        </w:rPr>
-        <w:t xml:space="preserve"> </w:t>
-      </w:r>
-      <w:proofErr w:type="spellStart"/>
-      <w:r>
-        <w:rPr>
-          <w:rFonts w:ascii="Times New Roman" w:hAnsi="Times New Roman" w:cs="Times New Roman"/>
-          <w:sz w:val="24"/>
-          <w:szCs w:val="24"/>
-        </w:rPr>
-        <w:t>Sunan</w:t>
-      </w:r>
-      <w:proofErr w:type="spellEnd"/>
-      <w:r>
-        <w:rPr>
-          <w:rFonts w:ascii="Times New Roman" w:hAnsi="Times New Roman" w:cs="Times New Roman"/>
-          <w:sz w:val="24"/>
-          <w:szCs w:val="24"/>
-        </w:rPr>
-        <w:t xml:space="preserve"> </w:t>
-      </w:r>
-      <w:proofErr w:type="spellStart"/>
-      <w:r>
-        <w:rPr>
-          <w:rFonts w:ascii="Times New Roman" w:hAnsi="Times New Roman" w:cs="Times New Roman"/>
-          <w:sz w:val="24"/>
-          <w:szCs w:val="24"/>
-        </w:rPr>
-        <w:t>Kalijaga</w:t>
-      </w:r>
-      <w:proofErr w:type="spellEnd"/>
-      <w:r>
-        <w:rPr>
-          <w:rFonts w:ascii="Times New Roman" w:hAnsi="Times New Roman" w:cs="Times New Roman"/>
-          <w:sz w:val="24"/>
-          <w:szCs w:val="24"/>
-        </w:rPr>
-        <w:t> +      <w:r>
+        <w:rPr>
+          <w:rFonts w:ascii="Times New Roman" w:hAnsi="Times New Roman" w:cs="Times New Roman"/>
+          <w:sz w:val="24"/>
+          <w:szCs w:val="24"/>
+        </w:rPr>
+        <w:t>Universitas Islam Negeri Sunan Kalijaga  </w:t>
       </w:r>
     </w:p>
@@ -829,131 +251,13 @@
           <w:szCs w:val="24"/>
         </w:rPr>
       </w:pPr>
-      <w:proofErr w:type="spellStart"/>
-      <w:r>
-        <w:rPr>
-          <w:rFonts w:ascii="Times New Roman" w:hAnsi="Times New Roman" w:cs="Times New Roman"/>
-          <w:sz w:val="24"/>
-          <w:szCs w:val="24"/>
-        </w:rPr>
-        <w:t>Untuk</w:t>
-      </w:r>
-      <w:proofErr w:type="spellEnd"/>
-      <w:r>
-        <w:rPr>
-          <w:rFonts w:ascii="Times New Roman" w:hAnsi="Times New Roman" w:cs="Times New Roman"/>
-          <w:sz w:val="24"/>
-          <w:szCs w:val="24"/>
-        </w:rPr>
-        <w:t xml:space="preserve"> </w:t>
-      </w:r>
-      <w:proofErr w:type="spellStart"/>
-      <w:r>
-        <w:rPr>
-          <w:rFonts w:ascii="Times New Roman" w:hAnsi="Times New Roman" w:cs="Times New Roman"/>
-          <w:sz w:val="24"/>
-          <w:szCs w:val="24"/>
-        </w:rPr>
-        <w:t>Memenuhi</w:t>
-      </w:r>
-      <w:proofErr w:type="spellEnd"/>
-      <w:r>
-        <w:rPr>
-          <w:rFonts w:ascii="Times New Roman" w:hAnsi="Times New Roman" w:cs="Times New Roman"/>
-          <w:sz w:val="24"/>
-          <w:szCs w:val="24"/>
-        </w:rPr>
-        <w:t xml:space="preserve"> </w:t>
-      </w:r>
-      <w:proofErr w:type="spellStart"/>
-      <w:r>
-        <w:rPr>
-          <w:rFonts w:ascii="Times New Roman" w:hAnsi="Times New Roman" w:cs="Times New Roman"/>
-          <w:sz w:val="24"/>
-          <w:szCs w:val="24"/>
-        </w:rPr>
-        <w:t>Sebagian</w:t>
-      </w:r>
-      <w:proofErr w:type="spellEnd"/>
-      <w:r>
-        <w:rPr>
-          <w:rFonts w:ascii="Times New Roman" w:hAnsi="Times New Roman" w:cs="Times New Roman"/>
-          <w:sz w:val="24"/>
-          <w:szCs w:val="24"/>
-        </w:rPr>
-        <w:t xml:space="preserve"> </w:t>
-      </w:r>
-      <w:proofErr w:type="spellStart"/>
-      <w:r>
-        <w:rPr>
-          <w:rFonts w:ascii="Times New Roman" w:hAnsi="Times New Roman" w:cs="Times New Roman"/>
-          <w:sz w:val="24"/>
-          <w:szCs w:val="24"/>
-        </w:rPr>
-        <w:t>Syarat</w:t>
-      </w:r>
-      <w:proofErr w:type="spellEnd"/>
-      <w:r>
-        <w:rPr>
-          <w:rFonts w:ascii="Times New Roman" w:hAnsi="Times New Roman" w:cs="Times New Roman"/>
-          <w:sz w:val="24"/>
-          <w:szCs w:val="24"/>
-        </w:rPr>
-        <w:t xml:space="preserve"> </w:t>
-      </w:r>
-      <w:proofErr w:type="spellStart"/>
-      <w:r>
-        <w:rPr>
-          <w:rFonts w:ascii="Times New Roman" w:hAnsi="Times New Roman" w:cs="Times New Roman"/>
-          <w:sz w:val="24"/>
-          <w:szCs w:val="24"/>
-        </w:rPr>
-        <w:t>Memperoleh</w:t>
-      </w:r>
-      <w:proofErr w:type="spellEnd"/>
-      <w:r>
-        <w:rPr>
-          <w:rFonts w:ascii="Times New Roman" w:hAnsi="Times New Roman" w:cs="Times New Roman"/>
-          <w:sz w:val="24"/>
-          <w:szCs w:val="24"/>
-        </w:rPr>
-        <w:t xml:space="preserve"> </w:t>
-      </w:r>
-      <w:proofErr w:type="spellStart"/>
-      <w:r>
-        <w:rPr>
-          <w:rFonts w:ascii="Times New Roman" w:hAnsi="Times New Roman" w:cs="Times New Roman"/>
-          <w:sz w:val="24"/>
-          <w:szCs w:val="24"/>
-        </w:rPr>
-        <w:t>Gelar</w:t>
-      </w:r>
-      <w:proofErr w:type="spellEnd"/>
-      <w:r>
-        <w:rPr>
-          <w:rFonts w:ascii="Times New Roman" w:hAnsi="Times New Roman" w:cs="Times New Roman"/>
-          <w:sz w:val="24"/>
-          <w:szCs w:val="24"/>
-        </w:rPr>
-        <w:t xml:space="preserve"> </w:t>
-      </w:r>
-      <w:proofErr w:type="spellStart"/>
-      <w:r>
-        <w:rPr>
-          <w:rFonts w:ascii="Times New Roman" w:hAnsi="Times New Roman" w:cs="Times New Roman"/>
-          <w:sz w:val="24"/>
-          <w:szCs w:val="24"/>
-        </w:rPr>
-        <w:t>Sarjana</w:t>
-      </w:r>
-      <w:proofErr w:type="spellEnd"/>
-      <w:r>
-        <w:rPr>
-          <w:rFonts w:ascii="Times New Roman" w:hAnsi="Times New Roman" w:cs="Times New Roman"/>
-          <w:sz w:val="24"/>
-          <w:szCs w:val="24"/>
-        </w:rPr>
-        <w:t xml:space="preserve"> </w:t>
+      <w:r>
+        <w:rPr>
+          <w:rFonts w:ascii="Times New Roman" w:hAnsi="Times New Roman" w:cs="Times New Roman"/>
+          <w:sz w:val="24"/>
+          <w:szCs w:val="24"/>
+        </w:rPr>
+        <w:t xml:space="preserve">Untuk Memenuhi Sebagian Syarat Memperoleh Gelar Sarjana </w:t>
       </w:r>
     </w:p>
     <w:p>
@@ -976,54 +280,8 @@
           <w:sz w:val="24"/>
           <w:szCs w:val="24"/>
         </w:rPr>
-        <w:t xml:space="preserve">Strata </w:t>
-      </w:r>
-      <w:proofErr w:type="spellStart"/>
-      <w:r>
-        <w:rPr>
-          <w:rFonts w:ascii="Times New Roman" w:hAnsi="Times New Roman" w:cs="Times New Roman"/>
-          <w:sz w:val="24"/>
-          <w:szCs w:val="24"/>
-        </w:rPr>
-        <w:t>Satu</w:t>
-      </w:r>
-      <w:proofErr w:type="spellEnd"/>
-      <w:r>
-        <w:rPr>
-          <w:rFonts w:ascii="Times New Roman" w:hAnsi="Times New Roman" w:cs="Times New Roman"/>
-          <w:sz w:val="24"/>
-          <w:szCs w:val="24"/>
-        </w:rPr>
-        <w:t xml:space="preserve"> </w:t>
-      </w:r>
-      <w:proofErr w:type="spellStart"/>
-      <w:r>
-        <w:rPr>
-          <w:rFonts w:ascii="Times New Roman" w:hAnsi="Times New Roman" w:cs="Times New Roman"/>
-          <w:sz w:val="24"/>
-          <w:szCs w:val="24"/>
-        </w:rPr>
-        <w:t>Teknik</w:t>
-      </w:r>
-      <w:proofErr w:type="spellEnd"/>
-      <w:r>
-        <w:rPr>
-          <w:rFonts w:ascii="Times New Roman" w:hAnsi="Times New Roman" w:cs="Times New Roman"/>
-          <w:sz w:val="24"/>
-          <w:szCs w:val="24"/>
-        </w:rPr>
-        <w:t xml:space="preserve"> </w:t>
-      </w:r>
-      <w:proofErr w:type="spellStart"/>
-      <w:r>
-        <w:rPr>
-          <w:rFonts w:ascii="Times New Roman" w:hAnsi="Times New Roman" w:cs="Times New Roman"/>
-          <w:sz w:val="24"/>
-          <w:szCs w:val="24"/>
-        </w:rPr>
-        <w:t>Informatika</w:t>
-      </w:r>
-      <w:proofErr w:type="spellEnd"/>
+        <w:t>Strata Satu Teknik Informatika</w:t>
+      </w:r>
     </w:p>
     <w:p>
       <w:pPr>
@@ -1286,8 +544,6 @@
         </w:rPr>
         <w:t>2</w:t>
       </w:r>
-      <w:bookmarkStart w:id="0" w:name="_GoBack"/>
-      <w:bookmarkEnd w:id="0"/>
     </w:p>
     <w:sectPr>
       <w:pgSz w:w="11900" w:h="16840"/>

</xml_diff>

<commit_message>
defragment folders & files
defragment folders & files
</commit_message>
<xml_diff>
--- a/cetak_laporan/cover.docx
+++ b/cetak_laporan/cover.docx
@@ -19,7 +19,27 @@
           <w:sz w:val="24"/>
           <w:szCs w:val="24"/>
         </w:rPr>
-        <w:t xml:space="preserve">Pengaruh Model  Pembelajaran Menggunakan  </w:t>
+        <w:t xml:space="preserve">Pengaruh </w:t>
+      </w:r>
+      <w:proofErr w:type="gramStart"/>
+      <w:r>
+        <w:rPr>
+          <w:rFonts w:ascii="Times New Roman" w:hAnsi="Times New Roman" w:cs="Times New Roman"/>
+          <w:b/>
+          <w:sz w:val="24"/>
+          <w:szCs w:val="24"/>
+        </w:rPr>
+        <w:t>Model  Pembelajaran</w:t>
+      </w:r>
+      <w:proofErr w:type="gramEnd"/>
+      <w:r>
+        <w:rPr>
+          <w:rFonts w:ascii="Times New Roman" w:hAnsi="Times New Roman" w:cs="Times New Roman"/>
+          <w:b/>
+          <w:sz w:val="24"/>
+          <w:szCs w:val="24"/>
+        </w:rPr>
+        <w:t xml:space="preserve"> Menggunakan  </w:t>
       </w:r>
       <w:r>
         <w:rPr>
@@ -40,36 +60,77 @@
         </w:rPr>
         <w:t xml:space="preserve"> (Bahasa  Pemrograman  Visual B</w:t>
       </w:r>
-      <w:bookmarkStart w:id="0" w:name="_GoBack"/>
-      <w:bookmarkEnd w:id="0"/>
-      <w:r>
-        <w:rPr>
-          <w:rFonts w:ascii="Times New Roman" w:hAnsi="Times New Roman" w:cs="Times New Roman"/>
-          <w:b/>
-          <w:sz w:val="24"/>
-          <w:szCs w:val="24"/>
-        </w:rPr>
-        <w:t>lock) terhadap Pemahaman Mahasiswa pada Matakuliah Pemrograman Terstruktur.</w:t>
-      </w:r>
-    </w:p>
-    <w:p>
-      <w:pPr>
-        <w:jc w:val="center"/>
-        <w:rPr>
-          <w:rFonts w:ascii="Times New Roman" w:hAnsi="Times New Roman" w:cs="Times New Roman"/>
-          <w:b/>
-          <w:sz w:val="24"/>
-          <w:szCs w:val="24"/>
-        </w:rPr>
-      </w:pPr>
-      <w:r>
-        <w:rPr>
-          <w:rFonts w:ascii="Times New Roman" w:hAnsi="Times New Roman" w:cs="Times New Roman"/>
-          <w:b/>
-          <w:sz w:val="24"/>
-          <w:szCs w:val="24"/>
-        </w:rPr>
-        <w:t>Studi Kasus Mahasiswa Semester  I Angkatan 2012/2013 Teknik Informatika UIN Sunan Kalijaga Yogyakarta</w:t>
+      <w:r>
+        <w:rPr>
+          <w:rFonts w:ascii="Times New Roman" w:hAnsi="Times New Roman" w:cs="Times New Roman"/>
+          <w:b/>
+          <w:sz w:val="24"/>
+          <w:szCs w:val="24"/>
+        </w:rPr>
+        <w:t>lock) te</w:t>
+      </w:r>
+      <w:r>
+        <w:rPr>
+          <w:rFonts w:ascii="Times New Roman" w:hAnsi="Times New Roman" w:cs="Times New Roman"/>
+          <w:b/>
+          <w:sz w:val="24"/>
+          <w:szCs w:val="24"/>
+        </w:rPr>
+        <w:t xml:space="preserve">rhadap Pemahaman Mahasiswa pada </w:t>
+      </w:r>
+      <w:r>
+        <w:rPr>
+          <w:rFonts w:ascii="Times New Roman" w:hAnsi="Times New Roman" w:cs="Times New Roman"/>
+          <w:b/>
+          <w:sz w:val="24"/>
+          <w:szCs w:val="24"/>
+        </w:rPr>
+        <w:t>Mat</w:t>
+      </w:r>
+      <w:r>
+        <w:rPr>
+          <w:rFonts w:ascii="Times New Roman" w:hAnsi="Times New Roman" w:cs="Times New Roman"/>
+          <w:b/>
+          <w:sz w:val="24"/>
+          <w:szCs w:val="24"/>
+        </w:rPr>
+        <w:t>akuliah Pemrograman Terstruktur (</w:t>
+      </w:r>
+      <w:r>
+        <w:rPr>
+          <w:rFonts w:ascii="Times New Roman" w:hAnsi="Times New Roman" w:cs="Times New Roman"/>
+          <w:b/>
+          <w:sz w:val="24"/>
+          <w:szCs w:val="24"/>
+        </w:rPr>
+        <w:t xml:space="preserve">Studi </w:t>
+      </w:r>
+      <w:r>
+        <w:rPr>
+          <w:rFonts w:ascii="Times New Roman" w:hAnsi="Times New Roman" w:cs="Times New Roman"/>
+          <w:b/>
+          <w:sz w:val="24"/>
+          <w:szCs w:val="24"/>
+        </w:rPr>
+        <w:t xml:space="preserve">pada Mahasiswa Semester  I </w:t>
+      </w:r>
+      <w:r>
+        <w:rPr>
+          <w:rFonts w:ascii="Times New Roman" w:hAnsi="Times New Roman" w:cs="Times New Roman"/>
+          <w:b/>
+          <w:sz w:val="24"/>
+          <w:szCs w:val="24"/>
+        </w:rPr>
+        <w:t>Angkatan 2012/2013 Teknik Informatika UIN Sunan Kalijaga Yogyakarta</w:t>
+      </w:r>
+      <w:r>
+        <w:rPr>
+          <w:rFonts w:ascii="Times New Roman" w:hAnsi="Times New Roman" w:cs="Times New Roman"/>
+          <w:b/>
+          <w:sz w:val="24"/>
+          <w:szCs w:val="24"/>
+        </w:rPr>
+        <w:t>)</w:t>
       </w:r>
     </w:p>
     <w:p>
@@ -85,6 +146,8 @@
           <w:lang w:val="id-ID"/>
         </w:rPr>
       </w:pPr>
+      <w:bookmarkStart w:id="0" w:name="_GoBack"/>
+      <w:bookmarkEnd w:id="0"/>
     </w:p>
     <w:p>
       <w:pPr>

</xml_diff>